<commit_message>
HuuTho, p/s: Mr.beast collab with me, pls
</commit_message>
<xml_diff>
--- a/HTTT2211032.docx
+++ b/HTTT2211032.docx
@@ -398,7 +398,6 @@
             <w:insideH w:val="single" w:color="auto" w:sz="4" w:space="0"/>
             <w:insideV w:val="single" w:color="auto" w:sz="4" w:space="0"/>
           </w:tblBorders>
-          <w:shd w:val="clear" w:color="auto" w:fill="92D050"/>
           <w:tblCellMar>
             <w:top w:w="0" w:type="dxa"/>
             <w:left w:w="108" w:type="dxa"/>
@@ -479,6 +478,7 @@
             <w:insideH w:val="single" w:color="auto" w:sz="4" w:space="0"/>
             <w:insideV w:val="single" w:color="auto" w:sz="4" w:space="0"/>
           </w:tblBorders>
+          <w:shd w:val="clear" w:color="auto" w:fill="92D050"/>
           <w:tblCellMar>
             <w:top w:w="0" w:type="dxa"/>
             <w:left w:w="108" w:type="dxa"/>
@@ -1247,7 +1247,6 @@
     <w:p/>
     <w:p/>
     <w:p>
-      <w:bookmarkStart w:id="0" w:name="_GoBack"/>
       <w:r>
         <w:drawing>
           <wp:inline distT="0" distB="0" distL="114300" distR="114300">
@@ -1292,20 +1291,224 @@
         </w:drawing>
       </w:r>
     </w:p>
-    <w:bookmarkEnd w:id="0"/>
-    <w:p/>
-    <w:p/>
-    <w:p/>
-    <w:p/>
-    <w:p/>
-    <w:p/>
-    <w:p/>
-    <w:p/>
-    <w:p/>
-    <w:p/>
-    <w:p/>
-    <w:p/>
-    <w:p/>
+    <w:p/>
+    <w:p/>
+    <w:p/>
+    <w:p/>
+    <w:p/>
+    <w:p/>
+    <w:p/>
+    <w:p/>
+    <w:p/>
+    <w:p/>
+    <w:p>
+      <w:pPr>
+        <w:rPr>
+          <w:rFonts w:hint="default"/>
+          <w:lang w:val="en-US"/>
+        </w:rPr>
+      </w:pPr>
+      <w:r>
+        <w:rPr>
+          <w:rFonts w:hint="default"/>
+          <w:lang w:val="en-US"/>
+        </w:rPr>
+        <w:drawing>
+          <wp:anchor distT="0" distB="0" distL="114300" distR="114300" simplePos="0" relativeHeight="251661312" behindDoc="0" locked="0" layoutInCell="1" allowOverlap="1">
+            <wp:simplePos x="0" y="0"/>
+            <wp:positionH relativeFrom="column">
+              <wp:posOffset>-78740</wp:posOffset>
+            </wp:positionH>
+            <wp:positionV relativeFrom="paragraph">
+              <wp:posOffset>3452495</wp:posOffset>
+            </wp:positionV>
+            <wp:extent cx="5264150" cy="2959735"/>
+            <wp:effectExtent l="0" t="0" r="8890" b="12065"/>
+            <wp:wrapTopAndBottom/>
+            <wp:docPr id="29" name="Picture 29" descr="8482d6882c10954ecc01"/>
+            <wp:cNvGraphicFramePr>
+              <a:graphicFrameLocks xmlns:a="http://schemas.openxmlformats.org/drawingml/2006/main" noChangeAspect="1"/>
+            </wp:cNvGraphicFramePr>
+            <a:graphic xmlns:a="http://schemas.openxmlformats.org/drawingml/2006/main">
+              <a:graphicData uri="http://schemas.openxmlformats.org/drawingml/2006/picture">
+                <pic:pic xmlns:pic="http://schemas.openxmlformats.org/drawingml/2006/picture">
+                  <pic:nvPicPr>
+                    <pic:cNvPr id="29" name="Picture 29" descr="8482d6882c10954ecc01"/>
+                    <pic:cNvPicPr>
+                      <a:picLocks noChangeAspect="1"/>
+                    </pic:cNvPicPr>
+                  </pic:nvPicPr>
+                  <pic:blipFill>
+                    <a:blip r:embed="rId26"/>
+                    <a:stretch>
+                      <a:fillRect/>
+                    </a:stretch>
+                  </pic:blipFill>
+                  <pic:spPr>
+                    <a:xfrm>
+                      <a:off x="0" y="0"/>
+                      <a:ext cx="5264150" cy="2959735"/>
+                    </a:xfrm>
+                    <a:prstGeom prst="rect">
+                      <a:avLst/>
+                    </a:prstGeom>
+                  </pic:spPr>
+                </pic:pic>
+              </a:graphicData>
+            </a:graphic>
+          </wp:anchor>
+        </w:drawing>
+      </w:r>
+      <w:r>
+        <w:rPr>
+          <w:rFonts w:hint="default"/>
+          <w:lang w:val="en-US"/>
+        </w:rPr>
+        <w:drawing>
+          <wp:inline distT="0" distB="0" distL="114300" distR="114300">
+            <wp:extent cx="5264150" cy="2452370"/>
+            <wp:effectExtent l="0" t="0" r="8890" b="1270"/>
+            <wp:docPr id="30" name="Picture 30" descr="41381833e2ab5bf502ba"/>
+            <wp:cNvGraphicFramePr>
+              <a:graphicFrameLocks xmlns:a="http://schemas.openxmlformats.org/drawingml/2006/main" noChangeAspect="1"/>
+            </wp:cNvGraphicFramePr>
+            <a:graphic xmlns:a="http://schemas.openxmlformats.org/drawingml/2006/main">
+              <a:graphicData uri="http://schemas.openxmlformats.org/drawingml/2006/picture">
+                <pic:pic xmlns:pic="http://schemas.openxmlformats.org/drawingml/2006/picture">
+                  <pic:nvPicPr>
+                    <pic:cNvPr id="30" name="Picture 30" descr="41381833e2ab5bf502ba"/>
+                    <pic:cNvPicPr>
+                      <a:picLocks noChangeAspect="1"/>
+                    </pic:cNvPicPr>
+                  </pic:nvPicPr>
+                  <pic:blipFill>
+                    <a:blip r:embed="rId27"/>
+                    <a:stretch>
+                      <a:fillRect/>
+                    </a:stretch>
+                  </pic:blipFill>
+                  <pic:spPr>
+                    <a:xfrm>
+                      <a:off x="0" y="0"/>
+                      <a:ext cx="5264150" cy="2452370"/>
+                    </a:xfrm>
+                    <a:prstGeom prst="rect">
+                      <a:avLst/>
+                    </a:prstGeom>
+                  </pic:spPr>
+                </pic:pic>
+              </a:graphicData>
+            </a:graphic>
+          </wp:inline>
+        </w:drawing>
+      </w:r>
+      <w:r>
+        <w:rPr>
+          <w:rFonts w:hint="default"/>
+          <w:lang w:val="en-US"/>
+        </w:rPr>
+        <w:drawing>
+          <wp:inline distT="0" distB="0" distL="114300" distR="114300">
+            <wp:extent cx="5264150" cy="2792730"/>
+            <wp:effectExtent l="0" t="0" r="8890" b="11430"/>
+            <wp:docPr id="28" name="Picture 28" descr="ec27ba2374bbcde594aa"/>
+            <wp:cNvGraphicFramePr>
+              <a:graphicFrameLocks xmlns:a="http://schemas.openxmlformats.org/drawingml/2006/main" noChangeAspect="1"/>
+            </wp:cNvGraphicFramePr>
+            <a:graphic xmlns:a="http://schemas.openxmlformats.org/drawingml/2006/main">
+              <a:graphicData uri="http://schemas.openxmlformats.org/drawingml/2006/picture">
+                <pic:pic xmlns:pic="http://schemas.openxmlformats.org/drawingml/2006/picture">
+                  <pic:nvPicPr>
+                    <pic:cNvPr id="28" name="Picture 28" descr="ec27ba2374bbcde594aa"/>
+                    <pic:cNvPicPr>
+                      <a:picLocks noChangeAspect="1"/>
+                    </pic:cNvPicPr>
+                  </pic:nvPicPr>
+                  <pic:blipFill>
+                    <a:blip r:embed="rId28"/>
+                    <a:stretch>
+                      <a:fillRect/>
+                    </a:stretch>
+                  </pic:blipFill>
+                  <pic:spPr>
+                    <a:xfrm>
+                      <a:off x="0" y="0"/>
+                      <a:ext cx="5264150" cy="2792730"/>
+                    </a:xfrm>
+                    <a:prstGeom prst="rect">
+                      <a:avLst/>
+                    </a:prstGeom>
+                  </pic:spPr>
+                </pic:pic>
+              </a:graphicData>
+            </a:graphic>
+          </wp:inline>
+        </w:drawing>
+      </w:r>
+    </w:p>
+    <w:p/>
+    <w:p/>
+    <w:p/>
+    <w:p>
+      <w:bookmarkStart w:id="0" w:name="_GoBack"/>
+      <w:bookmarkEnd w:id="0"/>
+    </w:p>
+    <w:p/>
+    <w:p/>
+    <w:p/>
+    <w:p>
+      <w:r>
+        <w:rPr>
+          <w:rFonts w:hint="default"/>
+          <w:lang w:val="en-US"/>
+        </w:rPr>
+        <w:drawing>
+          <wp:anchor distT="0" distB="0" distL="114300" distR="114300" simplePos="0" relativeHeight="251662336" behindDoc="0" locked="0" layoutInCell="1" allowOverlap="1">
+            <wp:simplePos x="0" y="0"/>
+            <wp:positionH relativeFrom="column">
+              <wp:posOffset>25400</wp:posOffset>
+            </wp:positionH>
+            <wp:positionV relativeFrom="paragraph">
+              <wp:posOffset>97790</wp:posOffset>
+            </wp:positionV>
+            <wp:extent cx="5264150" cy="2959735"/>
+            <wp:effectExtent l="0" t="0" r="8890" b="12065"/>
+            <wp:wrapTopAndBottom/>
+            <wp:docPr id="26" name="Picture 26" descr="5d6195bf5b27e279bb36"/>
+            <wp:cNvGraphicFramePr>
+              <a:graphicFrameLocks xmlns:a="http://schemas.openxmlformats.org/drawingml/2006/main" noChangeAspect="1"/>
+            </wp:cNvGraphicFramePr>
+            <a:graphic xmlns:a="http://schemas.openxmlformats.org/drawingml/2006/main">
+              <a:graphicData uri="http://schemas.openxmlformats.org/drawingml/2006/picture">
+                <pic:pic xmlns:pic="http://schemas.openxmlformats.org/drawingml/2006/picture">
+                  <pic:nvPicPr>
+                    <pic:cNvPr id="26" name="Picture 26" descr="5d6195bf5b27e279bb36"/>
+                    <pic:cNvPicPr>
+                      <a:picLocks noChangeAspect="1"/>
+                    </pic:cNvPicPr>
+                  </pic:nvPicPr>
+                  <pic:blipFill>
+                    <a:blip r:embed="rId29"/>
+                    <a:stretch>
+                      <a:fillRect/>
+                    </a:stretch>
+                  </pic:blipFill>
+                  <pic:spPr>
+                    <a:xfrm>
+                      <a:off x="0" y="0"/>
+                      <a:ext cx="5264150" cy="2959735"/>
+                    </a:xfrm>
+                    <a:prstGeom prst="rect">
+                      <a:avLst/>
+                    </a:prstGeom>
+                  </pic:spPr>
+                </pic:pic>
+              </a:graphicData>
+            </a:graphic>
+          </wp:anchor>
+        </w:drawing>
+      </w:r>
+    </w:p>
     <w:p/>
     <w:p/>
     <w:p/>

</xml_diff>